<commit_message>
Update 2.5 SSU - prikaz sopstvenog profila.docx
Dodato da na profilu izdavačke kuće ima opcija za publikovanje nove knjige
</commit_message>
<xml_diff>
--- a/Faza 2 - SSU i prototipi/2.5 SSU - prikaz sopstvenog profila.docx
+++ b/Faza 2 - SSU i prototipi/2.5 SSU - prikaz sopstvenog profila.docx
@@ -1,6 +1,6 @@
 
 <file path=word/document.xml><?xml version="1.0" encoding="utf-8"?>
-<w:document xmlns:wpc="http://schemas.microsoft.com/office/word/2010/wordprocessingCanvas" xmlns:cx="http://schemas.microsoft.com/office/drawing/2014/chartex" xmlns:cx1="http://schemas.microsoft.com/office/drawing/2015/9/8/chartex" xmlns:cx2="http://schemas.microsoft.com/office/drawing/2015/10/21/chartex" xmlns:cx3="http://schemas.microsoft.com/office/drawing/2016/5/9/chartex" xmlns:cx4="http://schemas.microsoft.com/office/drawing/2016/5/10/chartex" xmlns:cx5="http://schemas.microsoft.com/office/drawing/2016/5/11/chartex" xmlns:cx6="http://schemas.microsoft.com/office/drawing/2016/5/12/chartex" xmlns:cx7="http://schemas.microsoft.com/office/drawing/2016/5/13/chartex" xmlns:cx8="http://schemas.microsoft.com/office/drawing/2016/5/14/chartex" xmlns:mc="http://schemas.openxmlformats.org/markup-compatibility/2006" xmlns:aink="http://schemas.microsoft.com/office/drawing/2016/ink" xmlns:am3d="http://schemas.microsoft.com/office/drawing/2017/model3d" xmlns:o="urn:schemas-microsoft-com:office:office" xmlns:oel="http://schemas.microsoft.com/office/2019/extlst" xmlns:r="http://schemas.openxmlformats.org/officeDocument/2006/relationships" xmlns:m="http://schemas.openxmlformats.org/officeDocument/2006/math" xmlns:v="urn:schemas-microsoft-com:vml" xmlns:wp14="http://schemas.microsoft.com/office/word/2010/wordprocessingDrawing" xmlns:wp="http://schemas.openxmlformats.org/drawingml/2006/wordprocessingDrawing" xmlns:w10="urn:schemas-microsoft-com:office:word" xmlns:w="http://schemas.openxmlformats.org/wordprocessingml/2006/main" xmlns:w14="http://schemas.microsoft.com/office/word/2010/wordml" xmlns:w15="http://schemas.microsoft.com/office/word/2012/wordml" xmlns:w16cex="http://schemas.microsoft.com/office/word/2018/wordml/cex" xmlns:w16cid="http://schemas.microsoft.com/office/word/2016/wordml/cid" xmlns:w16="http://schemas.microsoft.com/office/word/2018/wordml" xmlns:w16du="http://schemas.microsoft.com/office/word/2023/wordml/word16du" xmlns:w16sdtdh="http://schemas.microsoft.com/office/word/2020/wordml/sdtdatahash" xmlns:w16se="http://schemas.microsoft.com/office/word/2015/wordml/symex" xmlns:wpg="http://schemas.microsoft.com/office/word/2010/wordprocessingGroup" xmlns:wpi="http://schemas.microsoft.com/office/word/2010/wordprocessingInk" xmlns:wne="http://schemas.microsoft.com/office/word/2006/wordml" xmlns:wps="http://schemas.microsoft.com/office/word/2010/wordprocessingShape" mc:Ignorable="w14 w15 w16se w16cid w16 w16cex w16sdtdh wp14">
+<w:document xmlns:wpc="http://schemas.microsoft.com/office/word/2010/wordprocessingCanvas" xmlns:cx="http://schemas.microsoft.com/office/drawing/2014/chartex" xmlns:cx1="http://schemas.microsoft.com/office/drawing/2015/9/8/chartex" xmlns:cx2="http://schemas.microsoft.com/office/drawing/2015/10/21/chartex" xmlns:cx3="http://schemas.microsoft.com/office/drawing/2016/5/9/chartex" xmlns:cx4="http://schemas.microsoft.com/office/drawing/2016/5/10/chartex" xmlns:cx5="http://schemas.microsoft.com/office/drawing/2016/5/11/chartex" xmlns:cx6="http://schemas.microsoft.com/office/drawing/2016/5/12/chartex" xmlns:cx7="http://schemas.microsoft.com/office/drawing/2016/5/13/chartex" xmlns:cx8="http://schemas.microsoft.com/office/drawing/2016/5/14/chartex" xmlns:mc="http://schemas.openxmlformats.org/markup-compatibility/2006" xmlns:aink="http://schemas.microsoft.com/office/drawing/2016/ink" xmlns:am3d="http://schemas.microsoft.com/office/drawing/2017/model3d" xmlns:o="urn:schemas-microsoft-com:office:office" xmlns:r="http://schemas.openxmlformats.org/officeDocument/2006/relationships" xmlns:m="http://schemas.openxmlformats.org/officeDocument/2006/math" xmlns:v="urn:schemas-microsoft-com:vml" xmlns:wp14="http://schemas.microsoft.com/office/word/2010/wordprocessingDrawing" xmlns:wp="http://schemas.openxmlformats.org/drawingml/2006/wordprocessingDrawing" xmlns:w10="urn:schemas-microsoft-com:office:word" xmlns:w="http://schemas.openxmlformats.org/wordprocessingml/2006/main" xmlns:w14="http://schemas.microsoft.com/office/word/2010/wordml" xmlns:w15="http://schemas.microsoft.com/office/word/2012/wordml" xmlns:w16cid="http://schemas.microsoft.com/office/word/2016/wordml/cid" xmlns:w16se="http://schemas.microsoft.com/office/word/2015/wordml/symex" xmlns:wpg="http://schemas.microsoft.com/office/word/2010/wordprocessingGroup" xmlns:wpi="http://schemas.microsoft.com/office/word/2010/wordprocessingInk" xmlns:wne="http://schemas.microsoft.com/office/word/2006/wordml" xmlns:wps="http://schemas.microsoft.com/office/word/2010/wordprocessingShape" mc:Ignorable="w14 w15 w16se w16cid wp14">
   <w:body>
     <w:p>
       <w:pPr>
@@ -195,6 +195,7 @@
         </w:rPr>
         <w:t>“Č</w:t>
       </w:r>
+      <w:proofErr w:type="spellStart"/>
       <w:r>
         <w:rPr>
           <w:rFonts w:asciiTheme="minorHAnsi" w:eastAsia="Arial" w:hAnsiTheme="minorHAnsi" w:cstheme="minorHAnsi"/>
@@ -203,6 +204,7 @@
         </w:rPr>
         <w:t>itaj</w:t>
       </w:r>
+      <w:proofErr w:type="spellEnd"/>
       <w:r>
         <w:rPr>
           <w:rFonts w:asciiTheme="minorHAnsi" w:eastAsia="Arial" w:hAnsiTheme="minorHAnsi" w:cstheme="minorHAnsi"/>
@@ -225,6 +227,7 @@
         </w:rPr>
         <w:t xml:space="preserve"> </w:t>
       </w:r>
+      <w:proofErr w:type="spellStart"/>
       <w:r>
         <w:rPr>
           <w:rFonts w:asciiTheme="minorHAnsi" w:eastAsia="Arial" w:hAnsiTheme="minorHAnsi" w:cstheme="minorHAnsi"/>
@@ -233,6 +236,7 @@
         </w:rPr>
         <w:t>skitaj</w:t>
       </w:r>
+      <w:proofErr w:type="spellEnd"/>
       <w:r>
         <w:rPr>
           <w:rFonts w:asciiTheme="minorHAnsi" w:eastAsia="Arial" w:hAnsiTheme="minorHAnsi" w:cstheme="minorHAnsi"/>
@@ -2375,6 +2379,7 @@
         </w:rPr>
         <w:t xml:space="preserve">Definisanje scenarija upotrebe pri </w:t>
       </w:r>
+      <w:proofErr w:type="spellStart"/>
       <w:r>
         <w:rPr>
           <w:rFonts w:asciiTheme="minorHAnsi" w:eastAsia="Times New Roman" w:hAnsiTheme="minorHAnsi" w:cstheme="minorHAnsi"/>
@@ -2382,6 +2387,7 @@
         </w:rPr>
         <w:t>prikazu</w:t>
       </w:r>
+      <w:proofErr w:type="spellEnd"/>
       <w:r>
         <w:rPr>
           <w:rFonts w:asciiTheme="minorHAnsi" w:eastAsia="Times New Roman" w:hAnsiTheme="minorHAnsi" w:cstheme="minorHAnsi"/>
@@ -2389,6 +2395,7 @@
         </w:rPr>
         <w:t xml:space="preserve"> </w:t>
       </w:r>
+      <w:proofErr w:type="spellStart"/>
       <w:r>
         <w:rPr>
           <w:rFonts w:asciiTheme="minorHAnsi" w:eastAsia="Times New Roman" w:hAnsiTheme="minorHAnsi" w:cstheme="minorHAnsi"/>
@@ -2396,6 +2403,7 @@
         </w:rPr>
         <w:t>sopstvenog</w:t>
       </w:r>
+      <w:proofErr w:type="spellEnd"/>
       <w:r>
         <w:rPr>
           <w:rFonts w:asciiTheme="minorHAnsi" w:eastAsia="Times New Roman" w:hAnsiTheme="minorHAnsi" w:cstheme="minorHAnsi"/>
@@ -3491,7 +3499,24 @@
         <w:t xml:space="preserve"> (ovde spada i izmena lokacija)</w:t>
       </w:r>
       <w:r>
-        <w:t>, izmene sopstvenog sadržaja, promene šifre za pristup korisničkom nalogu i opcija upravljanja licitacijama (uvid</w:t>
+        <w:t>, izmene sopstvenog sadržaja, promene šifre za pristup korisničkom nalogu</w:t>
+      </w:r>
+      <w:r>
+        <w:rPr>
+          <w:lang w:val="en-US"/>
+        </w:rPr>
+        <w:t xml:space="preserve">, </w:t>
+      </w:r>
+      <w:r>
+        <w:rPr>
+          <w:lang w:val="sr-Latn-RS"/>
+        </w:rPr>
+        <w:t>opcija publikovanja nove knjige</w:t>
+      </w:r>
+      <w:bookmarkStart w:id="9" w:name="_GoBack"/>
+      <w:bookmarkEnd w:id="9"/>
+      <w:r>
+        <w:t xml:space="preserve"> i opcija upravljanja licitacijama (uvid</w:t>
       </w:r>
       <w:r>
         <w:rPr>
@@ -3515,14 +3540,7 @@
           <w:rFonts w:asciiTheme="minorHAnsi" w:hAnsiTheme="minorHAnsi" w:cstheme="minorHAnsi"/>
           <w:lang w:val="sr-Latn-RS"/>
         </w:rPr>
-        <w:t xml:space="preserve">Korisnik je </w:t>
-      </w:r>
-      <w:r>
-        <w:rPr>
-          <w:rFonts w:asciiTheme="minorHAnsi" w:hAnsiTheme="minorHAnsi" w:cstheme="minorHAnsi"/>
-          <w:lang w:val="sr-Latn-RS"/>
-        </w:rPr>
-        <w:t>administrator</w:t>
+        <w:t>Korisnik je administrator</w:t>
       </w:r>
     </w:p>
     <w:p>
@@ -3651,14 +3669,14 @@
           <w:rFonts w:asciiTheme="minorHAnsi" w:hAnsiTheme="minorHAnsi" w:cstheme="minorHAnsi"/>
         </w:rPr>
       </w:pPr>
-      <w:bookmarkStart w:id="9" w:name="_Toc130374498"/>
+      <w:bookmarkStart w:id="10" w:name="_Toc130374498"/>
       <w:r>
         <w:rPr>
           <w:rFonts w:asciiTheme="minorHAnsi" w:hAnsiTheme="minorHAnsi" w:cstheme="minorHAnsi"/>
         </w:rPr>
         <w:t>Preduslovi</w:t>
       </w:r>
-      <w:bookmarkEnd w:id="9"/>
+      <w:bookmarkEnd w:id="10"/>
       <w:r>
         <w:rPr>
           <w:rFonts w:asciiTheme="minorHAnsi" w:hAnsiTheme="minorHAnsi" w:cstheme="minorHAnsi"/>
@@ -3698,14 +3716,14 @@
           <w:rFonts w:asciiTheme="minorHAnsi" w:hAnsiTheme="minorHAnsi" w:cstheme="minorHAnsi"/>
         </w:rPr>
       </w:pPr>
-      <w:bookmarkStart w:id="10" w:name="_Toc130374499"/>
+      <w:bookmarkStart w:id="11" w:name="_Toc130374499"/>
       <w:r>
         <w:rPr>
           <w:rFonts w:asciiTheme="minorHAnsi" w:hAnsiTheme="minorHAnsi" w:cstheme="minorHAnsi"/>
         </w:rPr>
         <w:t>Posledice</w:t>
       </w:r>
-      <w:bookmarkEnd w:id="10"/>
+      <w:bookmarkEnd w:id="11"/>
       <w:r>
         <w:rPr>
           <w:rFonts w:asciiTheme="minorHAnsi" w:hAnsiTheme="minorHAnsi" w:cstheme="minorHAnsi"/>
@@ -3761,7 +3779,7 @@
 </file>
 
 <file path=word/endnotes.xml><?xml version="1.0" encoding="utf-8"?>
-<w:endnotes xmlns:wpc="http://schemas.microsoft.com/office/word/2010/wordprocessingCanvas" xmlns:cx="http://schemas.microsoft.com/office/drawing/2014/chartex" xmlns:cx1="http://schemas.microsoft.com/office/drawing/2015/9/8/chartex" xmlns:cx2="http://schemas.microsoft.com/office/drawing/2015/10/21/chartex" xmlns:cx3="http://schemas.microsoft.com/office/drawing/2016/5/9/chartex" xmlns:cx4="http://schemas.microsoft.com/office/drawing/2016/5/10/chartex" xmlns:cx5="http://schemas.microsoft.com/office/drawing/2016/5/11/chartex" xmlns:cx6="http://schemas.microsoft.com/office/drawing/2016/5/12/chartex" xmlns:cx7="http://schemas.microsoft.com/office/drawing/2016/5/13/chartex" xmlns:cx8="http://schemas.microsoft.com/office/drawing/2016/5/14/chartex" xmlns:mc="http://schemas.openxmlformats.org/markup-compatibility/2006" xmlns:aink="http://schemas.microsoft.com/office/drawing/2016/ink" xmlns:am3d="http://schemas.microsoft.com/office/drawing/2017/model3d" xmlns:o="urn:schemas-microsoft-com:office:office" xmlns:oel="http://schemas.microsoft.com/office/2019/extlst" xmlns:r="http://schemas.openxmlformats.org/officeDocument/2006/relationships" xmlns:m="http://schemas.openxmlformats.org/officeDocument/2006/math" xmlns:v="urn:schemas-microsoft-com:vml" xmlns:wp14="http://schemas.microsoft.com/office/word/2010/wordprocessingDrawing" xmlns:wp="http://schemas.openxmlformats.org/drawingml/2006/wordprocessingDrawing" xmlns:w10="urn:schemas-microsoft-com:office:word" xmlns:w="http://schemas.openxmlformats.org/wordprocessingml/2006/main" xmlns:w14="http://schemas.microsoft.com/office/word/2010/wordml" xmlns:w15="http://schemas.microsoft.com/office/word/2012/wordml" xmlns:w16cex="http://schemas.microsoft.com/office/word/2018/wordml/cex" xmlns:w16cid="http://schemas.microsoft.com/office/word/2016/wordml/cid" xmlns:w16="http://schemas.microsoft.com/office/word/2018/wordml" xmlns:w16du="http://schemas.microsoft.com/office/word/2023/wordml/word16du" xmlns:w16sdtdh="http://schemas.microsoft.com/office/word/2020/wordml/sdtdatahash" xmlns:w16se="http://schemas.microsoft.com/office/word/2015/wordml/symex" xmlns:wpg="http://schemas.microsoft.com/office/word/2010/wordprocessingGroup" xmlns:wpi="http://schemas.microsoft.com/office/word/2010/wordprocessingInk" xmlns:wne="http://schemas.microsoft.com/office/word/2006/wordml" xmlns:wps="http://schemas.microsoft.com/office/word/2010/wordprocessingShape" mc:Ignorable="w14 w15 w16se w16cid w16 w16cex w16sdtdh wp14">
+<w:endnotes xmlns:wpc="http://schemas.microsoft.com/office/word/2010/wordprocessingCanvas" xmlns:cx="http://schemas.microsoft.com/office/drawing/2014/chartex" xmlns:cx1="http://schemas.microsoft.com/office/drawing/2015/9/8/chartex" xmlns:cx2="http://schemas.microsoft.com/office/drawing/2015/10/21/chartex" xmlns:cx3="http://schemas.microsoft.com/office/drawing/2016/5/9/chartex" xmlns:cx4="http://schemas.microsoft.com/office/drawing/2016/5/10/chartex" xmlns:cx5="http://schemas.microsoft.com/office/drawing/2016/5/11/chartex" xmlns:cx6="http://schemas.microsoft.com/office/drawing/2016/5/12/chartex" xmlns:cx7="http://schemas.microsoft.com/office/drawing/2016/5/13/chartex" xmlns:cx8="http://schemas.microsoft.com/office/drawing/2016/5/14/chartex" xmlns:mc="http://schemas.openxmlformats.org/markup-compatibility/2006" xmlns:aink="http://schemas.microsoft.com/office/drawing/2016/ink" xmlns:am3d="http://schemas.microsoft.com/office/drawing/2017/model3d" xmlns:o="urn:schemas-microsoft-com:office:office" xmlns:r="http://schemas.openxmlformats.org/officeDocument/2006/relationships" xmlns:m="http://schemas.openxmlformats.org/officeDocument/2006/math" xmlns:v="urn:schemas-microsoft-com:vml" xmlns:wp14="http://schemas.microsoft.com/office/word/2010/wordprocessingDrawing" xmlns:wp="http://schemas.openxmlformats.org/drawingml/2006/wordprocessingDrawing" xmlns:w10="urn:schemas-microsoft-com:office:word" xmlns:w="http://schemas.openxmlformats.org/wordprocessingml/2006/main" xmlns:w14="http://schemas.microsoft.com/office/word/2010/wordml" xmlns:w15="http://schemas.microsoft.com/office/word/2012/wordml" xmlns:w16cid="http://schemas.microsoft.com/office/word/2016/wordml/cid" xmlns:w16se="http://schemas.microsoft.com/office/word/2015/wordml/symex" xmlns:wpg="http://schemas.microsoft.com/office/word/2010/wordprocessingGroup" xmlns:wpi="http://schemas.microsoft.com/office/word/2010/wordprocessingInk" xmlns:wne="http://schemas.microsoft.com/office/word/2006/wordml" xmlns:wps="http://schemas.microsoft.com/office/word/2010/wordprocessingShape" mc:Ignorable="w14 w15 w16se w16cid wp14">
   <w:endnote w:type="separator" w:id="-1">
     <w:p>
       <w:r>
@@ -3780,7 +3798,7 @@
 </file>
 
 <file path=word/footer1.xml><?xml version="1.0" encoding="utf-8"?>
-<w:ftr xmlns:wpc="http://schemas.microsoft.com/office/word/2010/wordprocessingCanvas" xmlns:cx="http://schemas.microsoft.com/office/drawing/2014/chartex" xmlns:cx1="http://schemas.microsoft.com/office/drawing/2015/9/8/chartex" xmlns:cx2="http://schemas.microsoft.com/office/drawing/2015/10/21/chartex" xmlns:cx3="http://schemas.microsoft.com/office/drawing/2016/5/9/chartex" xmlns:cx4="http://schemas.microsoft.com/office/drawing/2016/5/10/chartex" xmlns:cx5="http://schemas.microsoft.com/office/drawing/2016/5/11/chartex" xmlns:cx6="http://schemas.microsoft.com/office/drawing/2016/5/12/chartex" xmlns:cx7="http://schemas.microsoft.com/office/drawing/2016/5/13/chartex" xmlns:cx8="http://schemas.microsoft.com/office/drawing/2016/5/14/chartex" xmlns:mc="http://schemas.openxmlformats.org/markup-compatibility/2006" xmlns:aink="http://schemas.microsoft.com/office/drawing/2016/ink" xmlns:am3d="http://schemas.microsoft.com/office/drawing/2017/model3d" xmlns:o="urn:schemas-microsoft-com:office:office" xmlns:oel="http://schemas.microsoft.com/office/2019/extlst" xmlns:r="http://schemas.openxmlformats.org/officeDocument/2006/relationships" xmlns:m="http://schemas.openxmlformats.org/officeDocument/2006/math" xmlns:v="urn:schemas-microsoft-com:vml" xmlns:wp14="http://schemas.microsoft.com/office/word/2010/wordprocessingDrawing" xmlns:wp="http://schemas.openxmlformats.org/drawingml/2006/wordprocessingDrawing" xmlns:w10="urn:schemas-microsoft-com:office:word" xmlns:w="http://schemas.openxmlformats.org/wordprocessingml/2006/main" xmlns:w14="http://schemas.microsoft.com/office/word/2010/wordml" xmlns:w15="http://schemas.microsoft.com/office/word/2012/wordml" xmlns:w16cex="http://schemas.microsoft.com/office/word/2018/wordml/cex" xmlns:w16cid="http://schemas.microsoft.com/office/word/2016/wordml/cid" xmlns:w16="http://schemas.microsoft.com/office/word/2018/wordml" xmlns:w16du="http://schemas.microsoft.com/office/word/2023/wordml/word16du" xmlns:w16sdtdh="http://schemas.microsoft.com/office/word/2020/wordml/sdtdatahash" xmlns:w16se="http://schemas.microsoft.com/office/word/2015/wordml/symex" xmlns:wpg="http://schemas.microsoft.com/office/word/2010/wordprocessingGroup" xmlns:wpi="http://schemas.microsoft.com/office/word/2010/wordprocessingInk" xmlns:wne="http://schemas.microsoft.com/office/word/2006/wordml" xmlns:wps="http://schemas.microsoft.com/office/word/2010/wordprocessingShape" mc:Ignorable="w14 w15 w16se w16cid w16 w16cex w16sdtdh wp14">
+<w:ftr xmlns:wpc="http://schemas.microsoft.com/office/word/2010/wordprocessingCanvas" xmlns:cx="http://schemas.microsoft.com/office/drawing/2014/chartex" xmlns:cx1="http://schemas.microsoft.com/office/drawing/2015/9/8/chartex" xmlns:cx2="http://schemas.microsoft.com/office/drawing/2015/10/21/chartex" xmlns:cx3="http://schemas.microsoft.com/office/drawing/2016/5/9/chartex" xmlns:cx4="http://schemas.microsoft.com/office/drawing/2016/5/10/chartex" xmlns:cx5="http://schemas.microsoft.com/office/drawing/2016/5/11/chartex" xmlns:cx6="http://schemas.microsoft.com/office/drawing/2016/5/12/chartex" xmlns:cx7="http://schemas.microsoft.com/office/drawing/2016/5/13/chartex" xmlns:cx8="http://schemas.microsoft.com/office/drawing/2016/5/14/chartex" xmlns:mc="http://schemas.openxmlformats.org/markup-compatibility/2006" xmlns:aink="http://schemas.microsoft.com/office/drawing/2016/ink" xmlns:am3d="http://schemas.microsoft.com/office/drawing/2017/model3d" xmlns:o="urn:schemas-microsoft-com:office:office" xmlns:r="http://schemas.openxmlformats.org/officeDocument/2006/relationships" xmlns:m="http://schemas.openxmlformats.org/officeDocument/2006/math" xmlns:v="urn:schemas-microsoft-com:vml" xmlns:wp14="http://schemas.microsoft.com/office/word/2010/wordprocessingDrawing" xmlns:wp="http://schemas.openxmlformats.org/drawingml/2006/wordprocessingDrawing" xmlns:w10="urn:schemas-microsoft-com:office:word" xmlns:w="http://schemas.openxmlformats.org/wordprocessingml/2006/main" xmlns:w14="http://schemas.microsoft.com/office/word/2010/wordml" xmlns:w15="http://schemas.microsoft.com/office/word/2012/wordml" xmlns:w16cid="http://schemas.microsoft.com/office/word/2016/wordml/cid" xmlns:w16se="http://schemas.microsoft.com/office/word/2015/wordml/symex" xmlns:wpg="http://schemas.microsoft.com/office/word/2010/wordprocessingGroup" xmlns:wpi="http://schemas.microsoft.com/office/word/2010/wordprocessingInk" xmlns:wne="http://schemas.microsoft.com/office/word/2006/wordml" xmlns:wps="http://schemas.microsoft.com/office/word/2010/wordprocessingShape" mc:Ignorable="w14 w15 w16se w16cid wp14">
   <w:p>
     <w:pPr>
       <w:tabs>
@@ -3839,7 +3857,7 @@
 </file>
 
 <file path=word/footer2.xml><?xml version="1.0" encoding="utf-8"?>
-<w:ftr xmlns:wpc="http://schemas.microsoft.com/office/word/2010/wordprocessingCanvas" xmlns:cx="http://schemas.microsoft.com/office/drawing/2014/chartex" xmlns:cx1="http://schemas.microsoft.com/office/drawing/2015/9/8/chartex" xmlns:cx2="http://schemas.microsoft.com/office/drawing/2015/10/21/chartex" xmlns:cx3="http://schemas.microsoft.com/office/drawing/2016/5/9/chartex" xmlns:cx4="http://schemas.microsoft.com/office/drawing/2016/5/10/chartex" xmlns:cx5="http://schemas.microsoft.com/office/drawing/2016/5/11/chartex" xmlns:cx6="http://schemas.microsoft.com/office/drawing/2016/5/12/chartex" xmlns:cx7="http://schemas.microsoft.com/office/drawing/2016/5/13/chartex" xmlns:cx8="http://schemas.microsoft.com/office/drawing/2016/5/14/chartex" xmlns:mc="http://schemas.openxmlformats.org/markup-compatibility/2006" xmlns:aink="http://schemas.microsoft.com/office/drawing/2016/ink" xmlns:am3d="http://schemas.microsoft.com/office/drawing/2017/model3d" xmlns:o="urn:schemas-microsoft-com:office:office" xmlns:oel="http://schemas.microsoft.com/office/2019/extlst" xmlns:r="http://schemas.openxmlformats.org/officeDocument/2006/relationships" xmlns:m="http://schemas.openxmlformats.org/officeDocument/2006/math" xmlns:v="urn:schemas-microsoft-com:vml" xmlns:wp14="http://schemas.microsoft.com/office/word/2010/wordprocessingDrawing" xmlns:wp="http://schemas.openxmlformats.org/drawingml/2006/wordprocessingDrawing" xmlns:w10="urn:schemas-microsoft-com:office:word" xmlns:w="http://schemas.openxmlformats.org/wordprocessingml/2006/main" xmlns:w14="http://schemas.microsoft.com/office/word/2010/wordml" xmlns:w15="http://schemas.microsoft.com/office/word/2012/wordml" xmlns:w16cex="http://schemas.microsoft.com/office/word/2018/wordml/cex" xmlns:w16cid="http://schemas.microsoft.com/office/word/2016/wordml/cid" xmlns:w16="http://schemas.microsoft.com/office/word/2018/wordml" xmlns:w16du="http://schemas.microsoft.com/office/word/2023/wordml/word16du" xmlns:w16sdtdh="http://schemas.microsoft.com/office/word/2020/wordml/sdtdatahash" xmlns:w16se="http://schemas.microsoft.com/office/word/2015/wordml/symex" xmlns:wpg="http://schemas.microsoft.com/office/word/2010/wordprocessingGroup" xmlns:wpi="http://schemas.microsoft.com/office/word/2010/wordprocessingInk" xmlns:wne="http://schemas.microsoft.com/office/word/2006/wordml" xmlns:wps="http://schemas.microsoft.com/office/word/2010/wordprocessingShape" mc:Ignorable="w14 w15 w16se w16cid w16 w16cex w16sdtdh wp14">
+<w:ftr xmlns:wpc="http://schemas.microsoft.com/office/word/2010/wordprocessingCanvas" xmlns:cx="http://schemas.microsoft.com/office/drawing/2014/chartex" xmlns:cx1="http://schemas.microsoft.com/office/drawing/2015/9/8/chartex" xmlns:cx2="http://schemas.microsoft.com/office/drawing/2015/10/21/chartex" xmlns:cx3="http://schemas.microsoft.com/office/drawing/2016/5/9/chartex" xmlns:cx4="http://schemas.microsoft.com/office/drawing/2016/5/10/chartex" xmlns:cx5="http://schemas.microsoft.com/office/drawing/2016/5/11/chartex" xmlns:cx6="http://schemas.microsoft.com/office/drawing/2016/5/12/chartex" xmlns:cx7="http://schemas.microsoft.com/office/drawing/2016/5/13/chartex" xmlns:cx8="http://schemas.microsoft.com/office/drawing/2016/5/14/chartex" xmlns:mc="http://schemas.openxmlformats.org/markup-compatibility/2006" xmlns:aink="http://schemas.microsoft.com/office/drawing/2016/ink" xmlns:am3d="http://schemas.microsoft.com/office/drawing/2017/model3d" xmlns:o="urn:schemas-microsoft-com:office:office" xmlns:r="http://schemas.openxmlformats.org/officeDocument/2006/relationships" xmlns:m="http://schemas.openxmlformats.org/officeDocument/2006/math" xmlns:v="urn:schemas-microsoft-com:vml" xmlns:wp14="http://schemas.microsoft.com/office/word/2010/wordprocessingDrawing" xmlns:wp="http://schemas.openxmlformats.org/drawingml/2006/wordprocessingDrawing" xmlns:w10="urn:schemas-microsoft-com:office:word" xmlns:w="http://schemas.openxmlformats.org/wordprocessingml/2006/main" xmlns:w14="http://schemas.microsoft.com/office/word/2010/wordml" xmlns:w15="http://schemas.microsoft.com/office/word/2012/wordml" xmlns:w16cid="http://schemas.microsoft.com/office/word/2016/wordml/cid" xmlns:w16se="http://schemas.microsoft.com/office/word/2015/wordml/symex" xmlns:wpg="http://schemas.microsoft.com/office/word/2010/wordprocessingGroup" xmlns:wpi="http://schemas.microsoft.com/office/word/2010/wordprocessingInk" xmlns:wne="http://schemas.microsoft.com/office/word/2006/wordml" xmlns:wps="http://schemas.microsoft.com/office/word/2010/wordprocessingShape" mc:Ignorable="w14 w15 w16se w16cid wp14">
   <w:p>
     <w:pPr>
       <w:tabs>
@@ -3910,13 +3928,13 @@
 </file>
 
 <file path=word/footer3.xml><?xml version="1.0" encoding="utf-8"?>
-<w:ftr xmlns:wpc="http://schemas.microsoft.com/office/word/2010/wordprocessingCanvas" xmlns:cx="http://schemas.microsoft.com/office/drawing/2014/chartex" xmlns:cx1="http://schemas.microsoft.com/office/drawing/2015/9/8/chartex" xmlns:cx2="http://schemas.microsoft.com/office/drawing/2015/10/21/chartex" xmlns:cx3="http://schemas.microsoft.com/office/drawing/2016/5/9/chartex" xmlns:cx4="http://schemas.microsoft.com/office/drawing/2016/5/10/chartex" xmlns:cx5="http://schemas.microsoft.com/office/drawing/2016/5/11/chartex" xmlns:cx6="http://schemas.microsoft.com/office/drawing/2016/5/12/chartex" xmlns:cx7="http://schemas.microsoft.com/office/drawing/2016/5/13/chartex" xmlns:cx8="http://schemas.microsoft.com/office/drawing/2016/5/14/chartex" xmlns:mc="http://schemas.openxmlformats.org/markup-compatibility/2006" xmlns:aink="http://schemas.microsoft.com/office/drawing/2016/ink" xmlns:am3d="http://schemas.microsoft.com/office/drawing/2017/model3d" xmlns:o="urn:schemas-microsoft-com:office:office" xmlns:oel="http://schemas.microsoft.com/office/2019/extlst" xmlns:r="http://schemas.openxmlformats.org/officeDocument/2006/relationships" xmlns:m="http://schemas.openxmlformats.org/officeDocument/2006/math" xmlns:v="urn:schemas-microsoft-com:vml" xmlns:wp14="http://schemas.microsoft.com/office/word/2010/wordprocessingDrawing" xmlns:wp="http://schemas.openxmlformats.org/drawingml/2006/wordprocessingDrawing" xmlns:w10="urn:schemas-microsoft-com:office:word" xmlns:w="http://schemas.openxmlformats.org/wordprocessingml/2006/main" xmlns:w14="http://schemas.microsoft.com/office/word/2010/wordml" xmlns:w15="http://schemas.microsoft.com/office/word/2012/wordml" xmlns:w16cex="http://schemas.microsoft.com/office/word/2018/wordml/cex" xmlns:w16cid="http://schemas.microsoft.com/office/word/2016/wordml/cid" xmlns:w16="http://schemas.microsoft.com/office/word/2018/wordml" xmlns:w16du="http://schemas.microsoft.com/office/word/2023/wordml/word16du" xmlns:w16sdtdh="http://schemas.microsoft.com/office/word/2020/wordml/sdtdatahash" xmlns:w16se="http://schemas.microsoft.com/office/word/2015/wordml/symex" xmlns:wpg="http://schemas.microsoft.com/office/word/2010/wordprocessingGroup" xmlns:wpi="http://schemas.microsoft.com/office/word/2010/wordprocessingInk" xmlns:wne="http://schemas.microsoft.com/office/word/2006/wordml" xmlns:wps="http://schemas.microsoft.com/office/word/2010/wordprocessingShape" mc:Ignorable="w14 w15 w16se w16cid w16 w16cex w16sdtdh wp14">
+<w:ftr xmlns:wpc="http://schemas.microsoft.com/office/word/2010/wordprocessingCanvas" xmlns:cx="http://schemas.microsoft.com/office/drawing/2014/chartex" xmlns:cx1="http://schemas.microsoft.com/office/drawing/2015/9/8/chartex" xmlns:cx2="http://schemas.microsoft.com/office/drawing/2015/10/21/chartex" xmlns:cx3="http://schemas.microsoft.com/office/drawing/2016/5/9/chartex" xmlns:cx4="http://schemas.microsoft.com/office/drawing/2016/5/10/chartex" xmlns:cx5="http://schemas.microsoft.com/office/drawing/2016/5/11/chartex" xmlns:cx6="http://schemas.microsoft.com/office/drawing/2016/5/12/chartex" xmlns:cx7="http://schemas.microsoft.com/office/drawing/2016/5/13/chartex" xmlns:cx8="http://schemas.microsoft.com/office/drawing/2016/5/14/chartex" xmlns:mc="http://schemas.openxmlformats.org/markup-compatibility/2006" xmlns:aink="http://schemas.microsoft.com/office/drawing/2016/ink" xmlns:am3d="http://schemas.microsoft.com/office/drawing/2017/model3d" xmlns:o="urn:schemas-microsoft-com:office:office" xmlns:r="http://schemas.openxmlformats.org/officeDocument/2006/relationships" xmlns:m="http://schemas.openxmlformats.org/officeDocument/2006/math" xmlns:v="urn:schemas-microsoft-com:vml" xmlns:wp14="http://schemas.microsoft.com/office/word/2010/wordprocessingDrawing" xmlns:wp="http://schemas.openxmlformats.org/drawingml/2006/wordprocessingDrawing" xmlns:w10="urn:schemas-microsoft-com:office:word" xmlns:w="http://schemas.openxmlformats.org/wordprocessingml/2006/main" xmlns:w14="http://schemas.microsoft.com/office/word/2010/wordml" xmlns:w15="http://schemas.microsoft.com/office/word/2012/wordml" xmlns:w16cid="http://schemas.microsoft.com/office/word/2016/wordml/cid" xmlns:w16se="http://schemas.microsoft.com/office/word/2015/wordml/symex" xmlns:wpg="http://schemas.microsoft.com/office/word/2010/wordprocessingGroup" xmlns:wpi="http://schemas.microsoft.com/office/word/2010/wordprocessingInk" xmlns:wne="http://schemas.microsoft.com/office/word/2006/wordml" xmlns:wps="http://schemas.microsoft.com/office/word/2010/wordprocessingShape" mc:Ignorable="w14 w15 w16se w16cid wp14">
   <w:p/>
 </w:ftr>
 </file>
 
 <file path=word/footnotes.xml><?xml version="1.0" encoding="utf-8"?>
-<w:footnotes xmlns:wpc="http://schemas.microsoft.com/office/word/2010/wordprocessingCanvas" xmlns:cx="http://schemas.microsoft.com/office/drawing/2014/chartex" xmlns:cx1="http://schemas.microsoft.com/office/drawing/2015/9/8/chartex" xmlns:cx2="http://schemas.microsoft.com/office/drawing/2015/10/21/chartex" xmlns:cx3="http://schemas.microsoft.com/office/drawing/2016/5/9/chartex" xmlns:cx4="http://schemas.microsoft.com/office/drawing/2016/5/10/chartex" xmlns:cx5="http://schemas.microsoft.com/office/drawing/2016/5/11/chartex" xmlns:cx6="http://schemas.microsoft.com/office/drawing/2016/5/12/chartex" xmlns:cx7="http://schemas.microsoft.com/office/drawing/2016/5/13/chartex" xmlns:cx8="http://schemas.microsoft.com/office/drawing/2016/5/14/chartex" xmlns:mc="http://schemas.openxmlformats.org/markup-compatibility/2006" xmlns:aink="http://schemas.microsoft.com/office/drawing/2016/ink" xmlns:am3d="http://schemas.microsoft.com/office/drawing/2017/model3d" xmlns:o="urn:schemas-microsoft-com:office:office" xmlns:oel="http://schemas.microsoft.com/office/2019/extlst" xmlns:r="http://schemas.openxmlformats.org/officeDocument/2006/relationships" xmlns:m="http://schemas.openxmlformats.org/officeDocument/2006/math" xmlns:v="urn:schemas-microsoft-com:vml" xmlns:wp14="http://schemas.microsoft.com/office/word/2010/wordprocessingDrawing" xmlns:wp="http://schemas.openxmlformats.org/drawingml/2006/wordprocessingDrawing" xmlns:w10="urn:schemas-microsoft-com:office:word" xmlns:w="http://schemas.openxmlformats.org/wordprocessingml/2006/main" xmlns:w14="http://schemas.microsoft.com/office/word/2010/wordml" xmlns:w15="http://schemas.microsoft.com/office/word/2012/wordml" xmlns:w16cex="http://schemas.microsoft.com/office/word/2018/wordml/cex" xmlns:w16cid="http://schemas.microsoft.com/office/word/2016/wordml/cid" xmlns:w16="http://schemas.microsoft.com/office/word/2018/wordml" xmlns:w16du="http://schemas.microsoft.com/office/word/2023/wordml/word16du" xmlns:w16sdtdh="http://schemas.microsoft.com/office/word/2020/wordml/sdtdatahash" xmlns:w16se="http://schemas.microsoft.com/office/word/2015/wordml/symex" xmlns:wpg="http://schemas.microsoft.com/office/word/2010/wordprocessingGroup" xmlns:wpi="http://schemas.microsoft.com/office/word/2010/wordprocessingInk" xmlns:wne="http://schemas.microsoft.com/office/word/2006/wordml" xmlns:wps="http://schemas.microsoft.com/office/word/2010/wordprocessingShape" mc:Ignorable="w14 w15 w16se w16cid w16 w16cex w16sdtdh wp14">
+<w:footnotes xmlns:wpc="http://schemas.microsoft.com/office/word/2010/wordprocessingCanvas" xmlns:cx="http://schemas.microsoft.com/office/drawing/2014/chartex" xmlns:cx1="http://schemas.microsoft.com/office/drawing/2015/9/8/chartex" xmlns:cx2="http://schemas.microsoft.com/office/drawing/2015/10/21/chartex" xmlns:cx3="http://schemas.microsoft.com/office/drawing/2016/5/9/chartex" xmlns:cx4="http://schemas.microsoft.com/office/drawing/2016/5/10/chartex" xmlns:cx5="http://schemas.microsoft.com/office/drawing/2016/5/11/chartex" xmlns:cx6="http://schemas.microsoft.com/office/drawing/2016/5/12/chartex" xmlns:cx7="http://schemas.microsoft.com/office/drawing/2016/5/13/chartex" xmlns:cx8="http://schemas.microsoft.com/office/drawing/2016/5/14/chartex" xmlns:mc="http://schemas.openxmlformats.org/markup-compatibility/2006" xmlns:aink="http://schemas.microsoft.com/office/drawing/2016/ink" xmlns:am3d="http://schemas.microsoft.com/office/drawing/2017/model3d" xmlns:o="urn:schemas-microsoft-com:office:office" xmlns:r="http://schemas.openxmlformats.org/officeDocument/2006/relationships" xmlns:m="http://schemas.openxmlformats.org/officeDocument/2006/math" xmlns:v="urn:schemas-microsoft-com:vml" xmlns:wp14="http://schemas.microsoft.com/office/word/2010/wordprocessingDrawing" xmlns:wp="http://schemas.openxmlformats.org/drawingml/2006/wordprocessingDrawing" xmlns:w10="urn:schemas-microsoft-com:office:word" xmlns:w="http://schemas.openxmlformats.org/wordprocessingml/2006/main" xmlns:w14="http://schemas.microsoft.com/office/word/2010/wordml" xmlns:w15="http://schemas.microsoft.com/office/word/2012/wordml" xmlns:w16cid="http://schemas.microsoft.com/office/word/2016/wordml/cid" xmlns:w16se="http://schemas.microsoft.com/office/word/2015/wordml/symex" xmlns:wpg="http://schemas.microsoft.com/office/word/2010/wordprocessingGroup" xmlns:wpi="http://schemas.microsoft.com/office/word/2010/wordprocessingInk" xmlns:wne="http://schemas.microsoft.com/office/word/2006/wordml" xmlns:wps="http://schemas.microsoft.com/office/word/2010/wordprocessingShape" mc:Ignorable="w14 w15 w16se w16cid wp14">
   <w:footnote w:type="separator" w:id="-1">
     <w:p>
       <w:r>
@@ -3935,7 +3953,7 @@
 </file>
 
 <file path=word/header1.xml><?xml version="1.0" encoding="utf-8"?>
-<w:hdr xmlns:wpc="http://schemas.microsoft.com/office/word/2010/wordprocessingCanvas" xmlns:cx="http://schemas.microsoft.com/office/drawing/2014/chartex" xmlns:cx1="http://schemas.microsoft.com/office/drawing/2015/9/8/chartex" xmlns:cx2="http://schemas.microsoft.com/office/drawing/2015/10/21/chartex" xmlns:cx3="http://schemas.microsoft.com/office/drawing/2016/5/9/chartex" xmlns:cx4="http://schemas.microsoft.com/office/drawing/2016/5/10/chartex" xmlns:cx5="http://schemas.microsoft.com/office/drawing/2016/5/11/chartex" xmlns:cx6="http://schemas.microsoft.com/office/drawing/2016/5/12/chartex" xmlns:cx7="http://schemas.microsoft.com/office/drawing/2016/5/13/chartex" xmlns:cx8="http://schemas.microsoft.com/office/drawing/2016/5/14/chartex" xmlns:mc="http://schemas.openxmlformats.org/markup-compatibility/2006" xmlns:aink="http://schemas.microsoft.com/office/drawing/2016/ink" xmlns:am3d="http://schemas.microsoft.com/office/drawing/2017/model3d" xmlns:o="urn:schemas-microsoft-com:office:office" xmlns:oel="http://schemas.microsoft.com/office/2019/extlst" xmlns:r="http://schemas.openxmlformats.org/officeDocument/2006/relationships" xmlns:m="http://schemas.openxmlformats.org/officeDocument/2006/math" xmlns:v="urn:schemas-microsoft-com:vml" xmlns:wp14="http://schemas.microsoft.com/office/word/2010/wordprocessingDrawing" xmlns:wp="http://schemas.openxmlformats.org/drawingml/2006/wordprocessingDrawing" xmlns:w10="urn:schemas-microsoft-com:office:word" xmlns:w="http://schemas.openxmlformats.org/wordprocessingml/2006/main" xmlns:w14="http://schemas.microsoft.com/office/word/2010/wordml" xmlns:w15="http://schemas.microsoft.com/office/word/2012/wordml" xmlns:w16cex="http://schemas.microsoft.com/office/word/2018/wordml/cex" xmlns:w16cid="http://schemas.microsoft.com/office/word/2016/wordml/cid" xmlns:w16="http://schemas.microsoft.com/office/word/2018/wordml" xmlns:w16du="http://schemas.microsoft.com/office/word/2023/wordml/word16du" xmlns:w16sdtdh="http://schemas.microsoft.com/office/word/2020/wordml/sdtdatahash" xmlns:w16se="http://schemas.microsoft.com/office/word/2015/wordml/symex" xmlns:wpg="http://schemas.microsoft.com/office/word/2010/wordprocessingGroup" xmlns:wpi="http://schemas.microsoft.com/office/word/2010/wordprocessingInk" xmlns:wne="http://schemas.microsoft.com/office/word/2006/wordml" xmlns:wps="http://schemas.microsoft.com/office/word/2010/wordprocessingShape" mc:Ignorable="w14 w15 w16se w16cid w16 w16cex w16sdtdh wp14">
+<w:hdr xmlns:wpc="http://schemas.microsoft.com/office/word/2010/wordprocessingCanvas" xmlns:cx="http://schemas.microsoft.com/office/drawing/2014/chartex" xmlns:cx1="http://schemas.microsoft.com/office/drawing/2015/9/8/chartex" xmlns:cx2="http://schemas.microsoft.com/office/drawing/2015/10/21/chartex" xmlns:cx3="http://schemas.microsoft.com/office/drawing/2016/5/9/chartex" xmlns:cx4="http://schemas.microsoft.com/office/drawing/2016/5/10/chartex" xmlns:cx5="http://schemas.microsoft.com/office/drawing/2016/5/11/chartex" xmlns:cx6="http://schemas.microsoft.com/office/drawing/2016/5/12/chartex" xmlns:cx7="http://schemas.microsoft.com/office/drawing/2016/5/13/chartex" xmlns:cx8="http://schemas.microsoft.com/office/drawing/2016/5/14/chartex" xmlns:mc="http://schemas.openxmlformats.org/markup-compatibility/2006" xmlns:aink="http://schemas.microsoft.com/office/drawing/2016/ink" xmlns:am3d="http://schemas.microsoft.com/office/drawing/2017/model3d" xmlns:o="urn:schemas-microsoft-com:office:office" xmlns:r="http://schemas.openxmlformats.org/officeDocument/2006/relationships" xmlns:m="http://schemas.openxmlformats.org/officeDocument/2006/math" xmlns:v="urn:schemas-microsoft-com:vml" xmlns:wp14="http://schemas.microsoft.com/office/word/2010/wordprocessingDrawing" xmlns:wp="http://schemas.openxmlformats.org/drawingml/2006/wordprocessingDrawing" xmlns:w10="urn:schemas-microsoft-com:office:word" xmlns:w="http://schemas.openxmlformats.org/wordprocessingml/2006/main" xmlns:w14="http://schemas.microsoft.com/office/word/2010/wordml" xmlns:w15="http://schemas.microsoft.com/office/word/2012/wordml" xmlns:w16cid="http://schemas.microsoft.com/office/word/2016/wordml/cid" xmlns:w16se="http://schemas.microsoft.com/office/word/2015/wordml/symex" xmlns:wpg="http://schemas.microsoft.com/office/word/2010/wordprocessingGroup" xmlns:wpi="http://schemas.microsoft.com/office/word/2010/wordprocessingInk" xmlns:wne="http://schemas.microsoft.com/office/word/2006/wordml" xmlns:wps="http://schemas.microsoft.com/office/word/2010/wordprocessingShape" mc:Ignorable="w14 w15 w16se w16cid wp14">
   <w:p>
     <w:pPr>
       <w:tabs>
@@ -4007,7 +4025,7 @@
 </file>
 
 <file path=word/header2.xml><?xml version="1.0" encoding="utf-8"?>
-<w:hdr xmlns:wpc="http://schemas.microsoft.com/office/word/2010/wordprocessingCanvas" xmlns:cx="http://schemas.microsoft.com/office/drawing/2014/chartex" xmlns:cx1="http://schemas.microsoft.com/office/drawing/2015/9/8/chartex" xmlns:cx2="http://schemas.microsoft.com/office/drawing/2015/10/21/chartex" xmlns:cx3="http://schemas.microsoft.com/office/drawing/2016/5/9/chartex" xmlns:cx4="http://schemas.microsoft.com/office/drawing/2016/5/10/chartex" xmlns:cx5="http://schemas.microsoft.com/office/drawing/2016/5/11/chartex" xmlns:cx6="http://schemas.microsoft.com/office/drawing/2016/5/12/chartex" xmlns:cx7="http://schemas.microsoft.com/office/drawing/2016/5/13/chartex" xmlns:cx8="http://schemas.microsoft.com/office/drawing/2016/5/14/chartex" xmlns:mc="http://schemas.openxmlformats.org/markup-compatibility/2006" xmlns:aink="http://schemas.microsoft.com/office/drawing/2016/ink" xmlns:am3d="http://schemas.microsoft.com/office/drawing/2017/model3d" xmlns:o="urn:schemas-microsoft-com:office:office" xmlns:oel="http://schemas.microsoft.com/office/2019/extlst" xmlns:r="http://schemas.openxmlformats.org/officeDocument/2006/relationships" xmlns:m="http://schemas.openxmlformats.org/officeDocument/2006/math" xmlns:v="urn:schemas-microsoft-com:vml" xmlns:wp14="http://schemas.microsoft.com/office/word/2010/wordprocessingDrawing" xmlns:wp="http://schemas.openxmlformats.org/drawingml/2006/wordprocessingDrawing" xmlns:w10="urn:schemas-microsoft-com:office:word" xmlns:w="http://schemas.openxmlformats.org/wordprocessingml/2006/main" xmlns:w14="http://schemas.microsoft.com/office/word/2010/wordml" xmlns:w15="http://schemas.microsoft.com/office/word/2012/wordml" xmlns:w16cex="http://schemas.microsoft.com/office/word/2018/wordml/cex" xmlns:w16cid="http://schemas.microsoft.com/office/word/2016/wordml/cid" xmlns:w16="http://schemas.microsoft.com/office/word/2018/wordml" xmlns:w16du="http://schemas.microsoft.com/office/word/2023/wordml/word16du" xmlns:w16sdtdh="http://schemas.microsoft.com/office/word/2020/wordml/sdtdatahash" xmlns:w16se="http://schemas.microsoft.com/office/word/2015/wordml/symex" xmlns:wpg="http://schemas.microsoft.com/office/word/2010/wordprocessingGroup" xmlns:wpi="http://schemas.microsoft.com/office/word/2010/wordprocessingInk" xmlns:wne="http://schemas.microsoft.com/office/word/2006/wordml" xmlns:wps="http://schemas.microsoft.com/office/word/2010/wordprocessingShape" mc:Ignorable="w14 w15 w16se w16cid w16 w16cex w16sdtdh wp14">
+<w:hdr xmlns:wpc="http://schemas.microsoft.com/office/word/2010/wordprocessingCanvas" xmlns:cx="http://schemas.microsoft.com/office/drawing/2014/chartex" xmlns:cx1="http://schemas.microsoft.com/office/drawing/2015/9/8/chartex" xmlns:cx2="http://schemas.microsoft.com/office/drawing/2015/10/21/chartex" xmlns:cx3="http://schemas.microsoft.com/office/drawing/2016/5/9/chartex" xmlns:cx4="http://schemas.microsoft.com/office/drawing/2016/5/10/chartex" xmlns:cx5="http://schemas.microsoft.com/office/drawing/2016/5/11/chartex" xmlns:cx6="http://schemas.microsoft.com/office/drawing/2016/5/12/chartex" xmlns:cx7="http://schemas.microsoft.com/office/drawing/2016/5/13/chartex" xmlns:cx8="http://schemas.microsoft.com/office/drawing/2016/5/14/chartex" xmlns:mc="http://schemas.openxmlformats.org/markup-compatibility/2006" xmlns:aink="http://schemas.microsoft.com/office/drawing/2016/ink" xmlns:am3d="http://schemas.microsoft.com/office/drawing/2017/model3d" xmlns:o="urn:schemas-microsoft-com:office:office" xmlns:r="http://schemas.openxmlformats.org/officeDocument/2006/relationships" xmlns:m="http://schemas.openxmlformats.org/officeDocument/2006/math" xmlns:v="urn:schemas-microsoft-com:vml" xmlns:wp14="http://schemas.microsoft.com/office/word/2010/wordprocessingDrawing" xmlns:wp="http://schemas.openxmlformats.org/drawingml/2006/wordprocessingDrawing" xmlns:w10="urn:schemas-microsoft-com:office:word" xmlns:w="http://schemas.openxmlformats.org/wordprocessingml/2006/main" xmlns:w14="http://schemas.microsoft.com/office/word/2010/wordml" xmlns:w15="http://schemas.microsoft.com/office/word/2012/wordml" xmlns:w16cid="http://schemas.microsoft.com/office/word/2016/wordml/cid" xmlns:w16se="http://schemas.microsoft.com/office/word/2015/wordml/symex" xmlns:wpg="http://schemas.microsoft.com/office/word/2010/wordprocessingGroup" xmlns:wpi="http://schemas.microsoft.com/office/word/2010/wordprocessingInk" xmlns:wne="http://schemas.microsoft.com/office/word/2006/wordml" xmlns:wps="http://schemas.microsoft.com/office/word/2010/wordprocessingShape" mc:Ignorable="w14 w15 w16se w16cid wp14">
   <w:p>
     <w:pPr>
       <w:tabs>
@@ -4023,13 +4041,13 @@
 </file>
 
 <file path=word/header3.xml><?xml version="1.0" encoding="utf-8"?>
-<w:hdr xmlns:wpc="http://schemas.microsoft.com/office/word/2010/wordprocessingCanvas" xmlns:cx="http://schemas.microsoft.com/office/drawing/2014/chartex" xmlns:cx1="http://schemas.microsoft.com/office/drawing/2015/9/8/chartex" xmlns:cx2="http://schemas.microsoft.com/office/drawing/2015/10/21/chartex" xmlns:cx3="http://schemas.microsoft.com/office/drawing/2016/5/9/chartex" xmlns:cx4="http://schemas.microsoft.com/office/drawing/2016/5/10/chartex" xmlns:cx5="http://schemas.microsoft.com/office/drawing/2016/5/11/chartex" xmlns:cx6="http://schemas.microsoft.com/office/drawing/2016/5/12/chartex" xmlns:cx7="http://schemas.microsoft.com/office/drawing/2016/5/13/chartex" xmlns:cx8="http://schemas.microsoft.com/office/drawing/2016/5/14/chartex" xmlns:mc="http://schemas.openxmlformats.org/markup-compatibility/2006" xmlns:aink="http://schemas.microsoft.com/office/drawing/2016/ink" xmlns:am3d="http://schemas.microsoft.com/office/drawing/2017/model3d" xmlns:o="urn:schemas-microsoft-com:office:office" xmlns:oel="http://schemas.microsoft.com/office/2019/extlst" xmlns:r="http://schemas.openxmlformats.org/officeDocument/2006/relationships" xmlns:m="http://schemas.openxmlformats.org/officeDocument/2006/math" xmlns:v="urn:schemas-microsoft-com:vml" xmlns:wp14="http://schemas.microsoft.com/office/word/2010/wordprocessingDrawing" xmlns:wp="http://schemas.openxmlformats.org/drawingml/2006/wordprocessingDrawing" xmlns:w10="urn:schemas-microsoft-com:office:word" xmlns:w="http://schemas.openxmlformats.org/wordprocessingml/2006/main" xmlns:w14="http://schemas.microsoft.com/office/word/2010/wordml" xmlns:w15="http://schemas.microsoft.com/office/word/2012/wordml" xmlns:w16cex="http://schemas.microsoft.com/office/word/2018/wordml/cex" xmlns:w16cid="http://schemas.microsoft.com/office/word/2016/wordml/cid" xmlns:w16="http://schemas.microsoft.com/office/word/2018/wordml" xmlns:w16du="http://schemas.microsoft.com/office/word/2023/wordml/word16du" xmlns:w16sdtdh="http://schemas.microsoft.com/office/word/2020/wordml/sdtdatahash" xmlns:w16se="http://schemas.microsoft.com/office/word/2015/wordml/symex" xmlns:wpg="http://schemas.microsoft.com/office/word/2010/wordprocessingGroup" xmlns:wpi="http://schemas.microsoft.com/office/word/2010/wordprocessingInk" xmlns:wne="http://schemas.microsoft.com/office/word/2006/wordml" xmlns:wps="http://schemas.microsoft.com/office/word/2010/wordprocessingShape" mc:Ignorable="w14 w15 w16se w16cid w16 w16cex w16sdtdh wp14">
+<w:hdr xmlns:wpc="http://schemas.microsoft.com/office/word/2010/wordprocessingCanvas" xmlns:cx="http://schemas.microsoft.com/office/drawing/2014/chartex" xmlns:cx1="http://schemas.microsoft.com/office/drawing/2015/9/8/chartex" xmlns:cx2="http://schemas.microsoft.com/office/drawing/2015/10/21/chartex" xmlns:cx3="http://schemas.microsoft.com/office/drawing/2016/5/9/chartex" xmlns:cx4="http://schemas.microsoft.com/office/drawing/2016/5/10/chartex" xmlns:cx5="http://schemas.microsoft.com/office/drawing/2016/5/11/chartex" xmlns:cx6="http://schemas.microsoft.com/office/drawing/2016/5/12/chartex" xmlns:cx7="http://schemas.microsoft.com/office/drawing/2016/5/13/chartex" xmlns:cx8="http://schemas.microsoft.com/office/drawing/2016/5/14/chartex" xmlns:mc="http://schemas.openxmlformats.org/markup-compatibility/2006" xmlns:aink="http://schemas.microsoft.com/office/drawing/2016/ink" xmlns:am3d="http://schemas.microsoft.com/office/drawing/2017/model3d" xmlns:o="urn:schemas-microsoft-com:office:office" xmlns:r="http://schemas.openxmlformats.org/officeDocument/2006/relationships" xmlns:m="http://schemas.openxmlformats.org/officeDocument/2006/math" xmlns:v="urn:schemas-microsoft-com:vml" xmlns:wp14="http://schemas.microsoft.com/office/word/2010/wordprocessingDrawing" xmlns:wp="http://schemas.openxmlformats.org/drawingml/2006/wordprocessingDrawing" xmlns:w10="urn:schemas-microsoft-com:office:word" xmlns:w="http://schemas.openxmlformats.org/wordprocessingml/2006/main" xmlns:w14="http://schemas.microsoft.com/office/word/2010/wordml" xmlns:w15="http://schemas.microsoft.com/office/word/2012/wordml" xmlns:w16cid="http://schemas.microsoft.com/office/word/2016/wordml/cid" xmlns:w16se="http://schemas.microsoft.com/office/word/2015/wordml/symex" xmlns:wpg="http://schemas.microsoft.com/office/word/2010/wordprocessingGroup" xmlns:wpi="http://schemas.microsoft.com/office/word/2010/wordprocessingInk" xmlns:wne="http://schemas.microsoft.com/office/word/2006/wordml" xmlns:wps="http://schemas.microsoft.com/office/word/2010/wordprocessingShape" mc:Ignorable="w14 w15 w16se w16cid wp14">
   <w:p/>
 </w:hdr>
 </file>
 
 <file path=word/numbering.xml><?xml version="1.0" encoding="utf-8"?>
-<w:numbering xmlns:wpc="http://schemas.microsoft.com/office/word/2010/wordprocessingCanvas" xmlns:cx="http://schemas.microsoft.com/office/drawing/2014/chartex" xmlns:cx1="http://schemas.microsoft.com/office/drawing/2015/9/8/chartex" xmlns:cx2="http://schemas.microsoft.com/office/drawing/2015/10/21/chartex" xmlns:cx3="http://schemas.microsoft.com/office/drawing/2016/5/9/chartex" xmlns:cx4="http://schemas.microsoft.com/office/drawing/2016/5/10/chartex" xmlns:cx5="http://schemas.microsoft.com/office/drawing/2016/5/11/chartex" xmlns:cx6="http://schemas.microsoft.com/office/drawing/2016/5/12/chartex" xmlns:cx7="http://schemas.microsoft.com/office/drawing/2016/5/13/chartex" xmlns:cx8="http://schemas.microsoft.com/office/drawing/2016/5/14/chartex" xmlns:mc="http://schemas.openxmlformats.org/markup-compatibility/2006" xmlns:aink="http://schemas.microsoft.com/office/drawing/2016/ink" xmlns:am3d="http://schemas.microsoft.com/office/drawing/2017/model3d" xmlns:o="urn:schemas-microsoft-com:office:office" xmlns:oel="http://schemas.microsoft.com/office/2019/extlst" xmlns:r="http://schemas.openxmlformats.org/officeDocument/2006/relationships" xmlns:m="http://schemas.openxmlformats.org/officeDocument/2006/math" xmlns:v="urn:schemas-microsoft-com:vml" xmlns:wp14="http://schemas.microsoft.com/office/word/2010/wordprocessingDrawing" xmlns:wp="http://schemas.openxmlformats.org/drawingml/2006/wordprocessingDrawing" xmlns:w10="urn:schemas-microsoft-com:office:word" xmlns:w="http://schemas.openxmlformats.org/wordprocessingml/2006/main" xmlns:w14="http://schemas.microsoft.com/office/word/2010/wordml" xmlns:w15="http://schemas.microsoft.com/office/word/2012/wordml" xmlns:w16cex="http://schemas.microsoft.com/office/word/2018/wordml/cex" xmlns:w16cid="http://schemas.microsoft.com/office/word/2016/wordml/cid" xmlns:w16="http://schemas.microsoft.com/office/word/2018/wordml" xmlns:w16du="http://schemas.microsoft.com/office/word/2023/wordml/word16du" xmlns:w16sdtdh="http://schemas.microsoft.com/office/word/2020/wordml/sdtdatahash" xmlns:w16se="http://schemas.microsoft.com/office/word/2015/wordml/symex" xmlns:wpg="http://schemas.microsoft.com/office/word/2010/wordprocessingGroup" xmlns:wpi="http://schemas.microsoft.com/office/word/2010/wordprocessingInk" xmlns:wne="http://schemas.microsoft.com/office/word/2006/wordml" xmlns:wps="http://schemas.microsoft.com/office/word/2010/wordprocessingShape" mc:Ignorable="w14 w15 w16se w16cid w16 w16cex w16sdtdh wp14">
+<w:numbering xmlns:wpc="http://schemas.microsoft.com/office/word/2010/wordprocessingCanvas" xmlns:cx="http://schemas.microsoft.com/office/drawing/2014/chartex" xmlns:cx1="http://schemas.microsoft.com/office/drawing/2015/9/8/chartex" xmlns:cx2="http://schemas.microsoft.com/office/drawing/2015/10/21/chartex" xmlns:cx3="http://schemas.microsoft.com/office/drawing/2016/5/9/chartex" xmlns:cx4="http://schemas.microsoft.com/office/drawing/2016/5/10/chartex" xmlns:cx5="http://schemas.microsoft.com/office/drawing/2016/5/11/chartex" xmlns:cx6="http://schemas.microsoft.com/office/drawing/2016/5/12/chartex" xmlns:cx7="http://schemas.microsoft.com/office/drawing/2016/5/13/chartex" xmlns:cx8="http://schemas.microsoft.com/office/drawing/2016/5/14/chartex" xmlns:mc="http://schemas.openxmlformats.org/markup-compatibility/2006" xmlns:aink="http://schemas.microsoft.com/office/drawing/2016/ink" xmlns:am3d="http://schemas.microsoft.com/office/drawing/2017/model3d" xmlns:o="urn:schemas-microsoft-com:office:office" xmlns:r="http://schemas.openxmlformats.org/officeDocument/2006/relationships" xmlns:m="http://schemas.openxmlformats.org/officeDocument/2006/math" xmlns:v="urn:schemas-microsoft-com:vml" xmlns:wp14="http://schemas.microsoft.com/office/word/2010/wordprocessingDrawing" xmlns:wp="http://schemas.openxmlformats.org/drawingml/2006/wordprocessingDrawing" xmlns:w10="urn:schemas-microsoft-com:office:word" xmlns:w="http://schemas.openxmlformats.org/wordprocessingml/2006/main" xmlns:w14="http://schemas.microsoft.com/office/word/2010/wordml" xmlns:w15="http://schemas.microsoft.com/office/word/2012/wordml" xmlns:w16cid="http://schemas.microsoft.com/office/word/2016/wordml/cid" xmlns:w16se="http://schemas.microsoft.com/office/word/2015/wordml/symex" xmlns:wpg="http://schemas.microsoft.com/office/word/2010/wordprocessingGroup" xmlns:wpi="http://schemas.microsoft.com/office/word/2010/wordprocessingInk" xmlns:wne="http://schemas.microsoft.com/office/word/2006/wordml" xmlns:wps="http://schemas.microsoft.com/office/word/2010/wordprocessingShape" mc:Ignorable="w14 w15 w16se w16cid wp14">
   <w:abstractNum w:abstractNumId="0" w15:restartNumberingAfterBreak="0">
     <w:nsid w:val="02F35844"/>
     <w:multiLevelType w:val="hybridMultilevel"/>
@@ -6317,62 +6335,62 @@
       </w:pPr>
     </w:lvl>
   </w:abstractNum>
-  <w:num w:numId="1" w16cid:durableId="1660420847">
+  <w:num w:numId="1">
     <w:abstractNumId w:val="12"/>
   </w:num>
-  <w:num w:numId="2" w16cid:durableId="1599558255">
+  <w:num w:numId="2">
     <w:abstractNumId w:val="14"/>
   </w:num>
-  <w:num w:numId="3" w16cid:durableId="553391594">
+  <w:num w:numId="3">
     <w:abstractNumId w:val="0"/>
   </w:num>
-  <w:num w:numId="4" w16cid:durableId="1088188058">
+  <w:num w:numId="4">
     <w:abstractNumId w:val="7"/>
   </w:num>
-  <w:num w:numId="5" w16cid:durableId="1908681512">
+  <w:num w:numId="5">
     <w:abstractNumId w:val="8"/>
   </w:num>
-  <w:num w:numId="6" w16cid:durableId="572545455">
+  <w:num w:numId="6">
     <w:abstractNumId w:val="5"/>
   </w:num>
-  <w:num w:numId="7" w16cid:durableId="483931069">
+  <w:num w:numId="7">
     <w:abstractNumId w:val="11"/>
   </w:num>
-  <w:num w:numId="8" w16cid:durableId="1934822950">
+  <w:num w:numId="8">
     <w:abstractNumId w:val="4"/>
   </w:num>
-  <w:num w:numId="9" w16cid:durableId="1375081666">
+  <w:num w:numId="9">
     <w:abstractNumId w:val="13"/>
   </w:num>
-  <w:num w:numId="10" w16cid:durableId="2068020397">
+  <w:num w:numId="10">
     <w:abstractNumId w:val="6"/>
   </w:num>
-  <w:num w:numId="11" w16cid:durableId="1222862995">
+  <w:num w:numId="11">
     <w:abstractNumId w:val="2"/>
   </w:num>
-  <w:num w:numId="12" w16cid:durableId="1335642949">
+  <w:num w:numId="12">
     <w:abstractNumId w:val="3"/>
   </w:num>
-  <w:num w:numId="13" w16cid:durableId="116265259">
+  <w:num w:numId="13">
     <w:abstractNumId w:val="10"/>
   </w:num>
-  <w:num w:numId="14" w16cid:durableId="1943413255">
+  <w:num w:numId="14">
     <w:abstractNumId w:val="1"/>
   </w:num>
-  <w:num w:numId="15" w16cid:durableId="830365336">
+  <w:num w:numId="15">
     <w:abstractNumId w:val="9"/>
   </w:num>
-  <w:num w:numId="16" w16cid:durableId="2094811006">
+  <w:num w:numId="16">
     <w:abstractNumId w:val="16"/>
   </w:num>
-  <w:num w:numId="17" w16cid:durableId="738091965">
+  <w:num w:numId="17">
     <w:abstractNumId w:val="15"/>
   </w:num>
 </w:numbering>
 </file>
 
 <file path=word/styles.xml><?xml version="1.0" encoding="utf-8"?>
-<w:styles xmlns:mc="http://schemas.openxmlformats.org/markup-compatibility/2006" xmlns:r="http://schemas.openxmlformats.org/officeDocument/2006/relationships" xmlns:w="http://schemas.openxmlformats.org/wordprocessingml/2006/main" xmlns:w14="http://schemas.microsoft.com/office/word/2010/wordml" xmlns:w15="http://schemas.microsoft.com/office/word/2012/wordml" xmlns:w16cex="http://schemas.microsoft.com/office/word/2018/wordml/cex" xmlns:w16cid="http://schemas.microsoft.com/office/word/2016/wordml/cid" xmlns:w16="http://schemas.microsoft.com/office/word/2018/wordml" xmlns:w16sdtdh="http://schemas.microsoft.com/office/word/2020/wordml/sdtdatahash" xmlns:w16se="http://schemas.microsoft.com/office/word/2015/wordml/symex" mc:Ignorable="w14 w15 w16se w16cid w16 w16cex w16sdtdh">
+<w:styles xmlns:mc="http://schemas.openxmlformats.org/markup-compatibility/2006" xmlns:r="http://schemas.openxmlformats.org/officeDocument/2006/relationships" xmlns:w="http://schemas.openxmlformats.org/wordprocessingml/2006/main" xmlns:w14="http://schemas.microsoft.com/office/word/2010/wordml" xmlns:w15="http://schemas.microsoft.com/office/word/2012/wordml" xmlns:w16cid="http://schemas.microsoft.com/office/word/2016/wordml/cid" xmlns:w16se="http://schemas.microsoft.com/office/word/2015/wordml/symex" mc:Ignorable="w14 w15 w16se w16cid">
   <w:docDefaults>
     <w:rPrDefault>
       <w:rPr>
@@ -6388,7 +6406,7 @@
       </w:pPr>
     </w:pPrDefault>
   </w:docDefaults>
-  <w:latentStyles w:defLockedState="0" w:defUIPriority="99" w:defSemiHidden="0" w:defUnhideWhenUsed="0" w:defQFormat="0" w:count="376">
+  <w:latentStyles w:defLockedState="0" w:defUIPriority="99" w:defSemiHidden="0" w:defUnhideWhenUsed="0" w:defQFormat="0" w:count="375">
     <w:lsdException w:name="Normal" w:uiPriority="0" w:qFormat="1"/>
     <w:lsdException w:name="heading 1" w:uiPriority="9" w:qFormat="1"/>
     <w:lsdException w:name="heading 2" w:semiHidden="1" w:uiPriority="9" w:unhideWhenUsed="1" w:qFormat="1"/>
@@ -6764,7 +6782,6 @@
     <w:lsdException w:name="Smart Hyperlink" w:semiHidden="1" w:unhideWhenUsed="1"/>
     <w:lsdException w:name="Hashtag" w:semiHidden="1" w:unhideWhenUsed="1"/>
     <w:lsdException w:name="Unresolved Mention" w:semiHidden="1" w:unhideWhenUsed="1"/>
-    <w:lsdException w:name="Smart Link" w:semiHidden="1" w:unhideWhenUsed="1"/>
   </w:latentStyles>
   <w:style w:type="paragraph" w:default="1" w:styleId="Normal">
     <w:name w:val="Normal"/>
@@ -6878,6 +6895,7 @@
   <w:style w:type="character" w:default="1" w:styleId="DefaultParagraphFont">
     <w:name w:val="Default Paragraph Font"/>
     <w:uiPriority w:val="1"/>
+    <w:semiHidden/>
     <w:unhideWhenUsed/>
   </w:style>
   <w:style w:type="table" w:default="1" w:styleId="TableNormal">
@@ -7376,6 +7394,14 @@
 </file>
 
 <file path=customXml/item1.xml><?xml version="1.0" encoding="utf-8"?>
+<p:properties xmlns:p="http://schemas.microsoft.com/office/2006/metadata/properties" xmlns:xsi="http://www.w3.org/2001/XMLSchema-instance" xmlns:pc="http://schemas.microsoft.com/office/infopath/2007/PartnerControls">
+  <documentManagement>
+    <_activity xmlns="f3aca384-f4cd-4657-99ad-78046292e3af" xsi:nil="true"/>
+  </documentManagement>
+</p:properties>
+</file>
+
+<file path=customXml/item2.xml><?xml version="1.0" encoding="utf-8"?>
 <ct:contentTypeSchema xmlns:ct="http://schemas.microsoft.com/office/2006/metadata/contentType" xmlns:ma="http://schemas.microsoft.com/office/2006/metadata/properties/metaAttributes" ct:_="" ma:_="" ma:contentTypeName="Document" ma:contentTypeID="0x0101004F58E0A79398F640B3C22AB56689247E" ma:contentTypeVersion="15" ma:contentTypeDescription="Create a new document." ma:contentTypeScope="" ma:versionID="2b522001278fe7f3e32487cf4a76ace2">
   <xsd:schema xmlns:xsd="http://www.w3.org/2001/XMLSchema" xmlns:xs="http://www.w3.org/2001/XMLSchema" xmlns:p="http://schemas.microsoft.com/office/2006/metadata/properties" xmlns:ns3="f3aca384-f4cd-4657-99ad-78046292e3af" xmlns:ns4="5a7e4427-c04a-4c23-93b5-e4342274ec81" targetNamespace="http://schemas.microsoft.com/office/2006/metadata/properties" ma:root="true" ma:fieldsID="da34ccc8e47a8f0ad10e4750fb2e4d87" ns3:_="" ns4:_="">
     <xsd:import namespace="f3aca384-f4cd-4657-99ad-78046292e3af"/>
@@ -7610,14 +7636,6 @@
 </ct:contentTypeSchema>
 </file>
 
-<file path=customXml/item2.xml><?xml version="1.0" encoding="utf-8"?>
-<p:properties xmlns:p="http://schemas.microsoft.com/office/2006/metadata/properties" xmlns:xsi="http://www.w3.org/2001/XMLSchema-instance" xmlns:pc="http://schemas.microsoft.com/office/infopath/2007/PartnerControls">
-  <documentManagement>
-    <_activity xmlns="f3aca384-f4cd-4657-99ad-78046292e3af" xsi:nil="true"/>
-  </documentManagement>
-</p:properties>
-</file>
-
 <file path=customXml/item3.xml><?xml version="1.0" encoding="utf-8"?>
 <?mso-contentType ?>
 <FormTemplates xmlns="http://schemas.microsoft.com/sharepoint/v3/contenttype/forms">
@@ -7628,6 +7646,23 @@
 </file>
 
 <file path=customXml/itemProps1.xml><?xml version="1.0" encoding="utf-8"?>
+<ds:datastoreItem xmlns:ds="http://schemas.openxmlformats.org/officeDocument/2006/customXml" ds:itemID="{DEEF2E8C-9AE7-43FB-8EE6-AAFB38146B76}">
+  <ds:schemaRefs>
+    <ds:schemaRef ds:uri="http://www.w3.org/XML/1998/namespace"/>
+    <ds:schemaRef ds:uri="http://schemas.microsoft.com/office/2006/metadata/properties"/>
+    <ds:schemaRef ds:uri="http://purl.org/dc/elements/1.1/"/>
+    <ds:schemaRef ds:uri="http://purl.org/dc/dcmitype/"/>
+    <ds:schemaRef ds:uri="f3aca384-f4cd-4657-99ad-78046292e3af"/>
+    <ds:schemaRef ds:uri="http://purl.org/dc/terms/"/>
+    <ds:schemaRef ds:uri="http://schemas.microsoft.com/office/2006/documentManagement/types"/>
+    <ds:schemaRef ds:uri="http://schemas.microsoft.com/office/infopath/2007/PartnerControls"/>
+    <ds:schemaRef ds:uri="http://schemas.openxmlformats.org/package/2006/metadata/core-properties"/>
+    <ds:schemaRef ds:uri="5a7e4427-c04a-4c23-93b5-e4342274ec81"/>
+  </ds:schemaRefs>
+</ds:datastoreItem>
+</file>
+
+<file path=customXml/itemProps2.xml><?xml version="1.0" encoding="utf-8"?>
 <ds:datastoreItem xmlns:ds="http://schemas.openxmlformats.org/officeDocument/2006/customXml" ds:itemID="{1DB0D3B4-31DF-4501-8F42-DAA30625C6EB}">
   <ds:schemaRefs>
     <ds:schemaRef ds:uri="http://schemas.microsoft.com/office/2006/metadata/contentType"/>
@@ -7646,16 +7681,6 @@
 </ds:datastoreItem>
 </file>
 
-<file path=customXml/itemProps2.xml><?xml version="1.0" encoding="utf-8"?>
-<ds:datastoreItem xmlns:ds="http://schemas.openxmlformats.org/officeDocument/2006/customXml" ds:itemID="{DEEF2E8C-9AE7-43FB-8EE6-AAFB38146B76}">
-  <ds:schemaRefs>
-    <ds:schemaRef ds:uri="http://schemas.microsoft.com/office/2006/metadata/properties"/>
-    <ds:schemaRef ds:uri="http://schemas.microsoft.com/office/infopath/2007/PartnerControls"/>
-    <ds:schemaRef ds:uri="f3aca384-f4cd-4657-99ad-78046292e3af"/>
-  </ds:schemaRefs>
-</ds:datastoreItem>
-</file>
-
 <file path=customXml/itemProps3.xml><?xml version="1.0" encoding="utf-8"?>
 <ds:datastoreItem xmlns:ds="http://schemas.openxmlformats.org/officeDocument/2006/customXml" ds:itemID="{4C49C1E0-66EA-4EEA-8603-A13FC4A3BADC}">
   <ds:schemaRefs>

</xml_diff>